<commit_message>
Updated API structure for simplicity.
</commit_message>
<xml_diff>
--- a/Documentation/API_Structure.docx
+++ b/Documentation/API_Structure.docx
@@ -71,13 +71,8 @@
       </w:r>
       <w:proofErr w:type="spellEnd"/>
       <w:r>
-        <w:t>, Size, Quantity), ...</w:t>
-      </w:r>
-      <w:proofErr w:type="gramStart"/>
-      <w:r>
-        <w:t>] )</w:t>
-      </w:r>
-      <w:proofErr w:type="gramEnd"/>
+        <w:t>, Size, Quantity), ...] )</w:t>
+      </w:r>
     </w:p>
     <w:p>
       <w:pPr>
@@ -93,30 +88,6 @@
       <w:proofErr w:type="spellStart"/>
       <w:r>
         <w:t>OrderId</w:t>
-      </w:r>
-      <w:proofErr w:type="spellEnd"/>
-      <w:r>
-        <w:t xml:space="preserve">, </w:t>
-      </w:r>
-      <w:proofErr w:type="spellStart"/>
-      <w:r>
-        <w:t>CustomerName</w:t>
-      </w:r>
-      <w:proofErr w:type="spellEnd"/>
-      <w:r>
-        <w:t>, [(</w:t>
-      </w:r>
-      <w:proofErr w:type="spellStart"/>
-      <w:r>
-        <w:t>PizzaId</w:t>
-      </w:r>
-      <w:proofErr w:type="spellEnd"/>
-      <w:r>
-        <w:t xml:space="preserve">, Size, Quantity), …], </w:t>
-      </w:r>
-      <w:proofErr w:type="spellStart"/>
-      <w:r>
-        <w:t>OrderStatus</w:t>
       </w:r>
       <w:proofErr w:type="spellEnd"/>
       <w:r>

</xml_diff>

<commit_message>
Updated API documentation to account for new constraints.
</commit_message>
<xml_diff>
--- a/Documentation/API_Structure.docx
+++ b/Documentation/API_Structure.docx
@@ -71,7 +71,18 @@
       </w:r>
       <w:proofErr w:type="spellEnd"/>
       <w:r>
-        <w:t>, Size, Quantity), ...] )</w:t>
+        <w:t>, Size, Quantity), ...]</w:t>
+      </w:r>
+      <w:r>
+        <w:t xml:space="preserve">, </w:t>
+      </w:r>
+      <w:proofErr w:type="spellStart"/>
+      <w:r>
+        <w:t>DeliveryAddress</w:t>
+      </w:r>
+      <w:proofErr w:type="spellEnd"/>
+      <w:r>
+        <w:t>)</w:t>
       </w:r>
     </w:p>
     <w:p>
@@ -171,11 +182,22 @@
       </w:r>
       <w:proofErr w:type="spellEnd"/>
       <w:r>
-        <w:t xml:space="preserve">, Size, Quantity), …], </w:t>
+        <w:t>, Size, Quantity), …]</w:t>
+      </w:r>
+      <w:r>
+        <w:t>, Deliver</w:t>
       </w:r>
       <w:proofErr w:type="spellStart"/>
       <w:r>
-        <w:t>OrderStatus</w:t>
+        <w:t>yAddress</w:t>
+      </w:r>
+      <w:proofErr w:type="spellEnd"/>
+      <w:r>
+        <w:t>, OrderS</w:t>
+      </w:r>
+      <w:proofErr w:type="spellStart"/>
+      <w:r>
+        <w:t>tatus</w:t>
       </w:r>
       <w:proofErr w:type="spellEnd"/>
       <w:r>

</xml_diff>

<commit_message>
Added product retrieval API documentation, and updated structure to allow for easier tracking of size variants.
</commit_message>
<xml_diff>
--- a/Documentation/API_Structure.docx
+++ b/Documentation/API_Structure.docx
@@ -28,10 +28,7 @@
         </w:numPr>
       </w:pPr>
       <w:r>
-        <w:t>Place Order</w:t>
-      </w:r>
-      <w:r>
-        <w:t>:</w:t>
+        <w:t>Retrieve Products:</w:t>
       </w:r>
     </w:p>
     <w:p>
@@ -43,8 +40,13 @@
         </w:numPr>
       </w:pPr>
       <w:r>
-        <w:t>/placeOrder</w:t>
-      </w:r>
+        <w:t>/</w:t>
+      </w:r>
+      <w:proofErr w:type="spellStart"/>
+      <w:r>
+        <w:t>getProducts</w:t>
+      </w:r>
+      <w:proofErr w:type="spellEnd"/>
     </w:p>
     <w:p>
       <w:pPr>
@@ -55,34 +57,7 @@
         </w:numPr>
       </w:pPr>
       <w:r>
-        <w:t>Parameters: (</w:t>
-      </w:r>
-      <w:proofErr w:type="spellStart"/>
-      <w:r>
-        <w:t>CustomerName</w:t>
-      </w:r>
-      <w:proofErr w:type="spellEnd"/>
-      <w:r>
-        <w:t>, [(</w:t>
-      </w:r>
-      <w:proofErr w:type="spellStart"/>
-      <w:r>
-        <w:t>PizzaId</w:t>
-      </w:r>
-      <w:proofErr w:type="spellEnd"/>
-      <w:r>
-        <w:t>, Size, Quantity), ...]</w:t>
-      </w:r>
-      <w:r>
-        <w:t xml:space="preserve">, </w:t>
-      </w:r>
-      <w:proofErr w:type="spellStart"/>
-      <w:r>
-        <w:t>DeliveryAddress</w:t>
-      </w:r>
-      <w:proofErr w:type="spellEnd"/>
-      <w:r>
-        <w:t>)</w:t>
+        <w:t>Parameters: (N/A)</w:t>
       </w:r>
     </w:p>
     <w:p>
@@ -94,15 +69,31 @@
         </w:numPr>
       </w:pPr>
       <w:r>
-        <w:t>Response: (</w:t>
+        <w:t>Response: ([(</w:t>
       </w:r>
       <w:proofErr w:type="spellStart"/>
       <w:r>
-        <w:t>OrderId</w:t>
+        <w:t>ProductId</w:t>
       </w:r>
       <w:proofErr w:type="spellEnd"/>
       <w:r>
-        <w:t>)</w:t>
+        <w:t>, Name, Description, [(</w:t>
+      </w:r>
+      <w:proofErr w:type="spellStart"/>
+      <w:r>
+        <w:t>VariantId</w:t>
+      </w:r>
+      <w:proofErr w:type="spellEnd"/>
+      <w:r>
+        <w:t xml:space="preserve">, Size, Price), …],  </w:t>
+      </w:r>
+      <w:proofErr w:type="spellStart"/>
+      <w:r>
+        <w:t>ImageUrl</w:t>
+      </w:r>
+      <w:proofErr w:type="spellEnd"/>
+      <w:r>
+        <w:t>),  …])</w:t>
       </w:r>
     </w:p>
     <w:p>
@@ -114,7 +105,7 @@
         </w:numPr>
       </w:pPr>
       <w:r>
-        <w:t>Track Order</w:t>
+        <w:t>Place Order</w:t>
       </w:r>
       <w:r>
         <w:t>:</w:t>
@@ -129,13 +120,8 @@
         </w:numPr>
       </w:pPr>
       <w:r>
-        <w:t>/</w:t>
-      </w:r>
-      <w:proofErr w:type="spellStart"/>
-      <w:r>
-        <w:t>trackOrder</w:t>
-      </w:r>
-      <w:proofErr w:type="spellEnd"/>
+        <w:t>/placeOrder</w:t>
+      </w:r>
     </w:p>
     <w:p>
       <w:pPr>
@@ -150,7 +136,40 @@
       </w:r>
       <w:proofErr w:type="spellStart"/>
       <w:r>
-        <w:t>OrderId</w:t>
+        <w:t>CustomerName</w:t>
+      </w:r>
+      <w:proofErr w:type="spellEnd"/>
+      <w:r>
+        <w:t>, [(</w:t>
+      </w:r>
+      <w:proofErr w:type="spellStart"/>
+      <w:r>
+        <w:t>P</w:t>
+      </w:r>
+      <w:r>
+        <w:t>roduct</w:t>
+      </w:r>
+      <w:r>
+        <w:t>Id</w:t>
+      </w:r>
+      <w:proofErr w:type="spellEnd"/>
+      <w:r>
+        <w:t xml:space="preserve">, </w:t>
+      </w:r>
+      <w:proofErr w:type="spellStart"/>
+      <w:r>
+        <w:t>VariantId</w:t>
+      </w:r>
+      <w:proofErr w:type="spellEnd"/>
+      <w:r>
+        <w:t>, Quantity), ...]</w:t>
+      </w:r>
+      <w:r>
+        <w:t xml:space="preserve">, </w:t>
+      </w:r>
+      <w:proofErr w:type="spellStart"/>
+      <w:r>
+        <w:t>DeliveryAddress</w:t>
       </w:r>
       <w:proofErr w:type="spellEnd"/>
       <w:r>
@@ -170,6 +189,78 @@
       </w:r>
       <w:proofErr w:type="spellStart"/>
       <w:r>
+        <w:t>OrderId</w:t>
+      </w:r>
+      <w:proofErr w:type="spellEnd"/>
+      <w:r>
+        <w:t>)</w:t>
+      </w:r>
+    </w:p>
+    <w:p>
+      <w:pPr>
+        <w:pStyle w:val="ListParagraph"/>
+        <w:numPr>
+          <w:ilvl w:val="0"/>
+          <w:numId w:val="1"/>
+        </w:numPr>
+      </w:pPr>
+      <w:r>
+        <w:t>Track Order</w:t>
+      </w:r>
+      <w:r>
+        <w:t>:</w:t>
+      </w:r>
+    </w:p>
+    <w:p>
+      <w:pPr>
+        <w:pStyle w:val="ListParagraph"/>
+        <w:numPr>
+          <w:ilvl w:val="1"/>
+          <w:numId w:val="1"/>
+        </w:numPr>
+      </w:pPr>
+      <w:r>
+        <w:t>/</w:t>
+      </w:r>
+      <w:proofErr w:type="spellStart"/>
+      <w:r>
+        <w:t>trackOrder</w:t>
+      </w:r>
+      <w:proofErr w:type="spellEnd"/>
+    </w:p>
+    <w:p>
+      <w:pPr>
+        <w:pStyle w:val="ListParagraph"/>
+        <w:numPr>
+          <w:ilvl w:val="1"/>
+          <w:numId w:val="1"/>
+        </w:numPr>
+      </w:pPr>
+      <w:r>
+        <w:t>Parameters: (</w:t>
+      </w:r>
+      <w:proofErr w:type="spellStart"/>
+      <w:r>
+        <w:t>OrderId</w:t>
+      </w:r>
+      <w:proofErr w:type="spellEnd"/>
+      <w:r>
+        <w:t>)</w:t>
+      </w:r>
+    </w:p>
+    <w:p>
+      <w:pPr>
+        <w:pStyle w:val="ListParagraph"/>
+        <w:numPr>
+          <w:ilvl w:val="1"/>
+          <w:numId w:val="1"/>
+        </w:numPr>
+      </w:pPr>
+      <w:r>
+        <w:t>Response: (</w:t>
+      </w:r>
+      <w:proofErr w:type="spellStart"/>
+      <w:r>
         <w:t>CustomerName</w:t>
       </w:r>
       <w:proofErr w:type="spellEnd"/>
@@ -178,26 +269,40 @@
       </w:r>
       <w:proofErr w:type="spellStart"/>
       <w:r>
-        <w:t>PizzaId</w:t>
+        <w:t>P</w:t>
+      </w:r>
+      <w:r>
+        <w:t>roduct</w:t>
+      </w:r>
+      <w:r>
+        <w:t>Id</w:t>
       </w:r>
       <w:proofErr w:type="spellEnd"/>
       <w:r>
-        <w:t>, Size, Quantity), …]</w:t>
-      </w:r>
-      <w:r>
-        <w:t>, Deliver</w:t>
+        <w:t xml:space="preserve">, </w:t>
       </w:r>
       <w:proofErr w:type="spellStart"/>
       <w:r>
-        <w:t>yAddress</w:t>
+        <w:t>VariantId</w:t>
       </w:r>
       <w:proofErr w:type="spellEnd"/>
       <w:r>
-        <w:t>, OrderS</w:t>
+        <w:t>, Quantity), …]</w:t>
+      </w:r>
+      <w:r>
+        <w:t xml:space="preserve">, </w:t>
       </w:r>
       <w:proofErr w:type="spellStart"/>
       <w:r>
-        <w:t>tatus</w:t>
+        <w:t>DeliveryAddress</w:t>
+      </w:r>
+      <w:proofErr w:type="spellEnd"/>
+      <w:r>
+        <w:t xml:space="preserve">, </w:t>
+      </w:r>
+      <w:proofErr w:type="spellStart"/>
+      <w:r>
+        <w:t>OrderStatus</w:t>
       </w:r>
       <w:proofErr w:type="spellEnd"/>
       <w:r>

</xml_diff>

<commit_message>
Simplified API strucuture for reevaluated requirements.
</commit_message>
<xml_diff>
--- a/Documentation/API_Structure.docx
+++ b/Documentation/API_Structure.docx
@@ -44,7 +44,10 @@
       </w:r>
       <w:proofErr w:type="spellStart"/>
       <w:r>
-        <w:t>getProducts</w:t>
+        <w:t>getP</w:t>
+      </w:r>
+      <w:r>
+        <w:t>izzas</w:t>
       </w:r>
       <w:proofErr w:type="spellEnd"/>
     </w:p>
@@ -73,19 +76,36 @@
       </w:r>
       <w:proofErr w:type="spellStart"/>
       <w:r>
-        <w:t>ProductId</w:t>
+        <w:t>P</w:t>
+      </w:r>
+      <w:r>
+        <w:t>izzaId</w:t>
       </w:r>
       <w:proofErr w:type="spellEnd"/>
       <w:r>
-        <w:t>, Name, Description, [(</w:t>
+        <w:t xml:space="preserve">, </w:t>
       </w:r>
       <w:proofErr w:type="spellStart"/>
       <w:r>
-        <w:t>VariantId</w:t>
+        <w:t>Pizza</w:t>
+      </w:r>
+      <w:r>
+        <w:t>Name</w:t>
       </w:r>
       <w:proofErr w:type="spellEnd"/>
       <w:r>
-        <w:t xml:space="preserve">, Size, Price), …],  </w:t>
+        <w:t xml:space="preserve">, </w:t>
+      </w:r>
+      <w:proofErr w:type="spellStart"/>
+      <w:r>
+        <w:t>Pizza</w:t>
+      </w:r>
+      <w:r>
+        <w:t>Description</w:t>
+      </w:r>
+      <w:proofErr w:type="spellEnd"/>
+      <w:r>
+        <w:t xml:space="preserve">,  </w:t>
       </w:r>
       <w:proofErr w:type="spellStart"/>
       <w:r>
@@ -156,11 +176,9 @@
       <w:r>
         <w:t xml:space="preserve">, </w:t>
       </w:r>
-      <w:proofErr w:type="spellStart"/>
-      <w:r>
-        <w:t>VariantId</w:t>
-      </w:r>
-      <w:proofErr w:type="spellEnd"/>
+      <w:r>
+        <w:t>Size</w:t>
+      </w:r>
       <w:r>
         <w:t>, Quantity), ...]</w:t>
       </w:r>
@@ -281,11 +299,9 @@
       <w:r>
         <w:t xml:space="preserve">, </w:t>
       </w:r>
-      <w:proofErr w:type="spellStart"/>
-      <w:r>
-        <w:t>VariantId</w:t>
-      </w:r>
-      <w:proofErr w:type="spellEnd"/>
+      <w:r>
+        <w:t>Size</w:t>
+      </w:r>
       <w:r>
         <w:t>, Quantity), …]</w:t>
       </w:r>

</xml_diff>

<commit_message>
Updated documentation once again.
</commit_message>
<xml_diff>
--- a/Documentation/API_Structure.docx
+++ b/Documentation/API_Structure.docx
@@ -105,6 +105,9 @@
       </w:r>
       <w:proofErr w:type="spellEnd"/>
       <w:r>
+        <w:t>, Ingredients</w:t>
+      </w:r>
+      <w:r>
         <w:t xml:space="preserve">,  </w:t>
       </w:r>
       <w:proofErr w:type="spellStart"/>
@@ -113,7 +116,13 @@
       </w:r>
       <w:proofErr w:type="spellEnd"/>
       <w:r>
-        <w:t>),  …])</w:t>
+        <w:t>),</w:t>
+      </w:r>
+      <w:r>
+        <w:t xml:space="preserve"> </w:t>
+      </w:r>
+      <w:r>
+        <w:t>…])</w:t>
       </w:r>
     </w:p>
     <w:p>
@@ -164,10 +173,7 @@
       </w:r>
       <w:proofErr w:type="spellStart"/>
       <w:r>
-        <w:t>P</w:t>
-      </w:r>
-      <w:r>
-        <w:t>roduct</w:t>
+        <w:t>Pizza</w:t>
       </w:r>
       <w:r>
         <w:t>Id</w:t>
@@ -285,12 +291,12 @@
       <w:r>
         <w:t>, [(</w:t>
       </w:r>
+      <w:r>
+        <w:t>{</w:t>
+      </w:r>
       <w:proofErr w:type="spellStart"/>
       <w:r>
-        <w:t>P</w:t>
-      </w:r>
-      <w:r>
-        <w:t>roduct</w:t>
+        <w:t>Pizza</w:t>
       </w:r>
       <w:r>
         <w:t>Id</w:t>

</xml_diff>